<commit_message>
feat add Week8:Generic Programming
</commit_message>
<xml_diff>
--- a/Laporan/241524042_FauziIsmail_1B_D4_Laporan_TekProg_Week7_CouplingCohesion.docx
+++ b/Laporan/241524042_FauziIsmail_1B_D4_Laporan_TekProg_Week7_CouplingCohesion.docx
@@ -59,7 +59,7 @@
           <w:sz w:val="24"/>
           <w:szCs w:val="24"/>
         </w:rPr>
-        <w:t>DEFENSIVE PROGRAMMING</w:t>
+        <w:t>COUPLING COHESION</w:t>
       </w:r>
     </w:p>
     <w:p>
@@ -70,7 +70,7 @@
         <w:t>MINGGU KE-</w:t>
       </w:r>
       <w:r>
-        <w:t>6</w:t>
+        <w:t>7</w:t>
       </w:r>
     </w:p>
     <w:p>
@@ -264,7 +264,7 @@
         <w:pStyle w:val="Heading2"/>
         <w:jc w:val="center"/>
       </w:pPr>
-      <w:bookmarkStart w:id="0" w:name="_Toc193112708"/>
+      <w:bookmarkStart w:id="0" w:name="_Toc193760512"/>
       <w:r>
         <w:lastRenderedPageBreak/>
         <w:t>DAFTAR ISI</w:t>
@@ -325,7 +325,7 @@
           <w:r>
             <w:fldChar w:fldCharType="separate"/>
           </w:r>
-          <w:hyperlink w:anchor="_Toc193112708" w:history="1">
+          <w:hyperlink w:anchor="_Toc193760512" w:history="1">
             <w:r>
               <w:rPr>
                 <w:rStyle w:val="Hyperlink"/>
@@ -352,7 +352,7 @@
                 <w:noProof/>
                 <w:webHidden/>
               </w:rPr>
-              <w:instrText xml:space="preserve"> PAGEREF _Toc193112708 \h </w:instrText>
+              <w:instrText xml:space="preserve"> PAGEREF _Toc193760512 \h </w:instrText>
             </w:r>
             <w:r>
               <w:rPr>
@@ -395,7 +395,7 @@
               <w:lang w:eastAsia="en-ID"/>
             </w:rPr>
           </w:pPr>
-          <w:hyperlink w:anchor="_Toc193112709" w:history="1">
+          <w:hyperlink w:anchor="_Toc193760513" w:history="1">
             <w:r>
               <w:rPr>
                 <w:rStyle w:val="Hyperlink"/>
@@ -422,7 +422,7 @@
                 <w:noProof/>
                 <w:webHidden/>
               </w:rPr>
-              <w:instrText xml:space="preserve"> PAGEREF _Toc193112709 \h </w:instrText>
+              <w:instrText xml:space="preserve"> PAGEREF _Toc193760513 \h </w:instrText>
             </w:r>
             <w:r>
               <w:rPr>
@@ -465,13 +465,13 @@
               <w:lang w:eastAsia="en-ID"/>
             </w:rPr>
           </w:pPr>
-          <w:hyperlink w:anchor="_Toc193112710" w:history="1">
+          <w:hyperlink w:anchor="_Toc193760514" w:history="1">
             <w:r>
               <w:rPr>
                 <w:rStyle w:val="Hyperlink"/>
                 <w:noProof/>
               </w:rPr>
-              <w:t>1. Case 1 : Exceptions Aren't Always Errors</w:t>
+              <w:t>1. Coupling Between Objects</w:t>
             </w:r>
             <w:r>
               <w:rPr>
@@ -492,7 +492,7 @@
                 <w:noProof/>
                 <w:webHidden/>
               </w:rPr>
-              <w:instrText xml:space="preserve"> PAGEREF _Toc193112710 \h </w:instrText>
+              <w:instrText xml:space="preserve"> PAGEREF _Toc193760514 \h </w:instrText>
             </w:r>
             <w:r>
               <w:rPr>
@@ -535,13 +535,13 @@
               <w:lang w:eastAsia="en-ID"/>
             </w:rPr>
           </w:pPr>
-          <w:hyperlink w:anchor="_Toc193112711" w:history="1">
+          <w:hyperlink w:anchor="_Toc193760515" w:history="1">
             <w:r>
               <w:rPr>
                 <w:rStyle w:val="Hyperlink"/>
                 <w:noProof/>
               </w:rPr>
-              <w:t>Solusi:</w:t>
+              <w:t>1. High Coupling</w:t>
             </w:r>
             <w:r>
               <w:rPr>
@@ -562,7 +562,77 @@
                 <w:noProof/>
                 <w:webHidden/>
               </w:rPr>
-              <w:instrText xml:space="preserve"> PAGEREF _Toc193112711 \h </w:instrText>
+              <w:instrText xml:space="preserve"> PAGEREF _Toc193760515 \h </w:instrText>
+            </w:r>
+            <w:r>
+              <w:rPr>
+                <w:noProof/>
+                <w:webHidden/>
+              </w:rPr>
+            </w:r>
+            <w:r>
+              <w:rPr>
+                <w:noProof/>
+                <w:webHidden/>
+              </w:rPr>
+              <w:fldChar w:fldCharType="separate"/>
+            </w:r>
+            <w:r>
+              <w:rPr>
+                <w:noProof/>
+                <w:webHidden/>
+              </w:rPr>
+              <w:t>3</w:t>
+            </w:r>
+            <w:r>
+              <w:rPr>
+                <w:noProof/>
+                <w:webHidden/>
+              </w:rPr>
+              <w:fldChar w:fldCharType="end"/>
+            </w:r>
+          </w:hyperlink>
+        </w:p>
+        <w:p>
+          <w:pPr>
+            <w:pStyle w:val="TOC3"/>
+            <w:tabs>
+              <w:tab w:val="right" w:leader="dot" w:pos="9016"/>
+            </w:tabs>
+            <w:rPr>
+              <w:rFonts w:asciiTheme="minorHAnsi" w:eastAsiaTheme="minorEastAsia" w:hAnsiTheme="minorHAnsi"/>
+              <w:noProof/>
+              <w:lang w:eastAsia="en-ID"/>
+            </w:rPr>
+          </w:pPr>
+          <w:hyperlink w:anchor="_Toc193760516" w:history="1">
+            <w:r>
+              <w:rPr>
+                <w:rStyle w:val="Hyperlink"/>
+                <w:noProof/>
+              </w:rPr>
+              <w:t>2. Low Coupling</w:t>
+            </w:r>
+            <w:r>
+              <w:rPr>
+                <w:noProof/>
+                <w:webHidden/>
+              </w:rPr>
+              <w:tab/>
+            </w:r>
+            <w:r>
+              <w:rPr>
+                <w:noProof/>
+                <w:webHidden/>
+              </w:rPr>
+              <w:fldChar w:fldCharType="begin"/>
+            </w:r>
+            <w:r>
+              <w:rPr>
+                <w:noProof/>
+                <w:webHidden/>
+              </w:rPr>
+              <w:instrText xml:space="preserve"> PAGEREF _Toc193760516 \h </w:instrText>
             </w:r>
             <w:r>
               <w:rPr>
@@ -605,13 +675,13 @@
               <w:lang w:eastAsia="en-ID"/>
             </w:rPr>
           </w:pPr>
-          <w:hyperlink w:anchor="_Toc193112712" w:history="1">
+          <w:hyperlink w:anchor="_Toc193760517" w:history="1">
             <w:r>
               <w:rPr>
                 <w:rStyle w:val="Hyperlink"/>
                 <w:noProof/>
               </w:rPr>
-              <w:t>2. Case 2 : Placing Exception Handlers</w:t>
+              <w:t>2. Lack of Cohesion in Methods</w:t>
             </w:r>
             <w:r>
               <w:rPr>
@@ -632,7 +702,7 @@
                 <w:noProof/>
                 <w:webHidden/>
               </w:rPr>
-              <w:instrText xml:space="preserve"> PAGEREF _Toc193112712 \h </w:instrText>
+              <w:instrText xml:space="preserve"> PAGEREF _Toc193760517 \h </w:instrText>
             </w:r>
             <w:r>
               <w:rPr>
@@ -652,217 +722,7 @@
                 <w:noProof/>
                 <w:webHidden/>
               </w:rPr>
-              <w:t>6</w:t>
-            </w:r>
-            <w:r>
-              <w:rPr>
-                <w:noProof/>
-                <w:webHidden/>
-              </w:rPr>
-              <w:fldChar w:fldCharType="end"/>
-            </w:r>
-          </w:hyperlink>
-        </w:p>
-        <w:p>
-          <w:pPr>
-            <w:pStyle w:val="TOC3"/>
-            <w:tabs>
-              <w:tab w:val="right" w:leader="dot" w:pos="9016"/>
-            </w:tabs>
-            <w:rPr>
-              <w:rFonts w:asciiTheme="minorHAnsi" w:eastAsiaTheme="minorEastAsia" w:hAnsiTheme="minorHAnsi"/>
-              <w:noProof/>
-              <w:lang w:eastAsia="en-ID"/>
-            </w:rPr>
-          </w:pPr>
-          <w:hyperlink w:anchor="_Toc193112713" w:history="1">
-            <w:r>
-              <w:rPr>
-                <w:rStyle w:val="Hyperlink"/>
-                <w:noProof/>
-              </w:rPr>
-              <w:t>Solusi:</w:t>
-            </w:r>
-            <w:r>
-              <w:rPr>
-                <w:noProof/>
-                <w:webHidden/>
-              </w:rPr>
-              <w:tab/>
-            </w:r>
-            <w:r>
-              <w:rPr>
-                <w:noProof/>
-                <w:webHidden/>
-              </w:rPr>
-              <w:fldChar w:fldCharType="begin"/>
-            </w:r>
-            <w:r>
-              <w:rPr>
-                <w:noProof/>
-                <w:webHidden/>
-              </w:rPr>
-              <w:instrText xml:space="preserve"> PAGEREF _Toc193112713 \h </w:instrText>
-            </w:r>
-            <w:r>
-              <w:rPr>
-                <w:noProof/>
-                <w:webHidden/>
-              </w:rPr>
-            </w:r>
-            <w:r>
-              <w:rPr>
-                <w:noProof/>
-                <w:webHidden/>
-              </w:rPr>
-              <w:fldChar w:fldCharType="separate"/>
-            </w:r>
-            <w:r>
-              <w:rPr>
-                <w:noProof/>
-                <w:webHidden/>
-              </w:rPr>
-              <w:t>7</w:t>
-            </w:r>
-            <w:r>
-              <w:rPr>
-                <w:noProof/>
-                <w:webHidden/>
-              </w:rPr>
-              <w:fldChar w:fldCharType="end"/>
-            </w:r>
-          </w:hyperlink>
-        </w:p>
-        <w:p>
-          <w:pPr>
-            <w:pStyle w:val="TOC2"/>
-            <w:tabs>
-              <w:tab w:val="right" w:leader="dot" w:pos="9016"/>
-            </w:tabs>
-            <w:rPr>
-              <w:rFonts w:asciiTheme="minorHAnsi" w:eastAsiaTheme="minorEastAsia" w:hAnsiTheme="minorHAnsi"/>
-              <w:noProof/>
-              <w:lang w:eastAsia="en-ID"/>
-            </w:rPr>
-          </w:pPr>
-          <w:hyperlink w:anchor="_Toc193112714" w:history="1">
-            <w:r>
-              <w:rPr>
-                <w:rStyle w:val="Hyperlink"/>
-                <w:noProof/>
-              </w:rPr>
-              <w:t>3. Case 3 : Throwing Exceptions</w:t>
-            </w:r>
-            <w:r>
-              <w:rPr>
-                <w:noProof/>
-                <w:webHidden/>
-              </w:rPr>
-              <w:tab/>
-            </w:r>
-            <w:r>
-              <w:rPr>
-                <w:noProof/>
-                <w:webHidden/>
-              </w:rPr>
-              <w:fldChar w:fldCharType="begin"/>
-            </w:r>
-            <w:r>
-              <w:rPr>
-                <w:noProof/>
-                <w:webHidden/>
-              </w:rPr>
-              <w:instrText xml:space="preserve"> PAGEREF _Toc193112714 \h </w:instrText>
-            </w:r>
-            <w:r>
-              <w:rPr>
-                <w:noProof/>
-                <w:webHidden/>
-              </w:rPr>
-            </w:r>
-            <w:r>
-              <w:rPr>
-                <w:noProof/>
-                <w:webHidden/>
-              </w:rPr>
-              <w:fldChar w:fldCharType="separate"/>
-            </w:r>
-            <w:r>
-              <w:rPr>
-                <w:noProof/>
-                <w:webHidden/>
-              </w:rPr>
-              <w:t>9</w:t>
-            </w:r>
-            <w:r>
-              <w:rPr>
-                <w:noProof/>
-                <w:webHidden/>
-              </w:rPr>
-              <w:fldChar w:fldCharType="end"/>
-            </w:r>
-          </w:hyperlink>
-        </w:p>
-        <w:p>
-          <w:pPr>
-            <w:pStyle w:val="TOC3"/>
-            <w:tabs>
-              <w:tab w:val="right" w:leader="dot" w:pos="9016"/>
-            </w:tabs>
-            <w:rPr>
-              <w:rFonts w:asciiTheme="minorHAnsi" w:eastAsiaTheme="minorEastAsia" w:hAnsiTheme="minorHAnsi"/>
-              <w:noProof/>
-              <w:lang w:eastAsia="en-ID"/>
-            </w:rPr>
-          </w:pPr>
-          <w:hyperlink w:anchor="_Toc193112715" w:history="1">
-            <w:r>
-              <w:rPr>
-                <w:rStyle w:val="Hyperlink"/>
-                <w:noProof/>
-              </w:rPr>
-              <w:t>Solusi:</w:t>
-            </w:r>
-            <w:r>
-              <w:rPr>
-                <w:noProof/>
-                <w:webHidden/>
-              </w:rPr>
-              <w:tab/>
-            </w:r>
-            <w:r>
-              <w:rPr>
-                <w:noProof/>
-                <w:webHidden/>
-              </w:rPr>
-              <w:fldChar w:fldCharType="begin"/>
-            </w:r>
-            <w:r>
-              <w:rPr>
-                <w:noProof/>
-                <w:webHidden/>
-              </w:rPr>
-              <w:instrText xml:space="preserve"> PAGEREF _Toc193112715 \h </w:instrText>
-            </w:r>
-            <w:r>
-              <w:rPr>
-                <w:noProof/>
-                <w:webHidden/>
-              </w:rPr>
-            </w:r>
-            <w:r>
-              <w:rPr>
-                <w:noProof/>
-                <w:webHidden/>
-              </w:rPr>
-              <w:fldChar w:fldCharType="separate"/>
-            </w:r>
-            <w:r>
-              <w:rPr>
-                <w:noProof/>
-                <w:webHidden/>
-              </w:rPr>
-              <w:t>9</w:t>
+              <w:t>5</w:t>
             </w:r>
             <w:r>
               <w:rPr>
@@ -907,6 +767,7 @@
     <w:p/>
     <w:p/>
     <w:p/>
+    <w:bookmarkStart w:id="1" w:name="_Toc193760513"/>
     <w:p>
       <w:pPr>
         <w:pStyle w:val="Heading2"/>
@@ -914,25 +775,43 @@
           <w:rStyle w:val="Hyperlink"/>
         </w:rPr>
       </w:pPr>
-      <w:hyperlink r:id="rId7" w:history="1">
-        <w:bookmarkStart w:id="1" w:name="_Toc193112709"/>
-        <w:r>
-          <w:rPr>
-            <w:rStyle w:val="Hyperlink"/>
-          </w:rPr>
-          <w:t>https://github.com/mailvlous/teknikPemrograman/tree/main/Week6</w:t>
-        </w:r>
-        <w:bookmarkEnd w:id="1"/>
-      </w:hyperlink>
+      <w:r>
+        <w:lastRenderedPageBreak/>
+        <w:fldChar w:fldCharType="begin"/>
+      </w:r>
+      <w:r>
+        <w:instrText xml:space="preserve"> HYPERLINK "https://github.com/mailvlous/teknikPemrograman/tree/main/Week7" </w:instrText>
+      </w:r>
+      <w:r>
+        <w:fldChar w:fldCharType="separate"/>
+      </w:r>
+      <w:r>
+        <w:rPr>
+          <w:rStyle w:val="Hyperlink"/>
+        </w:rPr>
+        <w:t>https://github.com/mailvlous/teknikPemrograman/tree/main/Week</w:t>
+      </w:r>
+      <w:bookmarkEnd w:id="1"/>
+      <w:r>
+        <w:rPr>
+          <w:rStyle w:val="Hyperlink"/>
+        </w:rPr>
+        <w:t>7</w:t>
+      </w:r>
+      <w:r>
+        <w:fldChar w:fldCharType="end"/>
+      </w:r>
     </w:p>
     <w:p/>
     <w:p>
       <w:pPr>
         <w:pStyle w:val="Heading2"/>
       </w:pPr>
+      <w:bookmarkStart w:id="2" w:name="_Toc193760514"/>
       <w:r>
         <w:t>1. Coupling Between Objects</w:t>
       </w:r>
+      <w:bookmarkEnd w:id="2"/>
     </w:p>
     <w:p>
       <w:r>
@@ -944,9 +823,11 @@
         <w:pStyle w:val="Heading3"/>
         <w:ind w:firstLine="720"/>
       </w:pPr>
+      <w:bookmarkStart w:id="3" w:name="_Toc193760515"/>
       <w:r>
         <w:t>1. High Coupling</w:t>
       </w:r>
+      <w:bookmarkEnd w:id="3"/>
     </w:p>
     <w:p/>
     <w:p>
@@ -954,11 +835,128 @@
         <w:ind w:firstLine="720"/>
       </w:pPr>
       <w:r>
+        <w:rPr>
+          <w:noProof/>
+        </w:rPr>
         <w:drawing>
           <wp:inline distT="0" distB="0" distL="0" distR="0" wp14:anchorId="7A85CDB2" wp14:editId="7661E81D">
             <wp:extent cx="5731510" cy="3405505"/>
             <wp:effectExtent l="0" t="0" r="2540" b="4445"/>
             <wp:docPr id="1" name="Picture 1"/>
+            <wp:cNvGraphicFramePr>
+              <a:graphicFrameLocks xmlns:a="http://schemas.openxmlformats.org/drawingml/2006/main" noChangeAspect="1"/>
+            </wp:cNvGraphicFramePr>
+            <a:graphic xmlns:a="http://schemas.openxmlformats.org/drawingml/2006/main">
+              <a:graphicData uri="http://schemas.openxmlformats.org/drawingml/2006/picture">
+                <pic:pic xmlns:pic="http://schemas.openxmlformats.org/drawingml/2006/picture">
+                  <pic:nvPicPr>
+                    <pic:cNvPr id="1" name=""/>
+                    <pic:cNvPicPr/>
+                  </pic:nvPicPr>
+                  <pic:blipFill>
+                    <a:blip r:embed="rId7"/>
+                    <a:stretch>
+                      <a:fillRect/>
+                    </a:stretch>
+                  </pic:blipFill>
+                  <pic:spPr>
+                    <a:xfrm>
+                      <a:off x="0" y="0"/>
+                      <a:ext cx="5731510" cy="3405505"/>
+                    </a:xfrm>
+                    <a:prstGeom prst="rect">
+                      <a:avLst/>
+                    </a:prstGeom>
+                  </pic:spPr>
+                </pic:pic>
+              </a:graphicData>
+            </a:graphic>
+          </wp:inline>
+        </w:drawing>
+      </w:r>
+    </w:p>
+    <w:p>
+      <w:r>
+        <w:t>Ini contoh termasuk high coupling karena:</w:t>
+      </w:r>
+    </w:p>
+    <w:p>
+      <w:r>
+        <w:t>1. Manusia tidak dapat makan jenis makanan yang berbeda. Manusia hanya dapat memanggil makan lalu makan nasi.</w:t>
+      </w:r>
+    </w:p>
+    <w:p>
+      <w:r>
+        <w:t>2. Class Manusia terlalu ketergantungan terhadap Class MakanNasi. Misal manusia ingin menambahkan function lain maka Class MakanNasi juga harus ikut berubah.</w:t>
+      </w:r>
+    </w:p>
+    <w:p/>
+    <w:p>
+      <w:pPr>
+        <w:pStyle w:val="ListParagraph"/>
+        <w:numPr>
+          <w:ilvl w:val="0"/>
+          <w:numId w:val="23"/>
+        </w:numPr>
+      </w:pPr>
+      <w:r>
+        <w:t>Manusia mengakses MakanNasi = 1</w:t>
+      </w:r>
+    </w:p>
+    <w:p>
+      <w:pPr>
+        <w:pStyle w:val="ListParagraph"/>
+        <w:numPr>
+          <w:ilvl w:val="0"/>
+          <w:numId w:val="23"/>
+        </w:numPr>
+      </w:pPr>
+      <w:r>
+        <w:t>MakanHighCoupling mengakses Manusia = 1</w:t>
+      </w:r>
+    </w:p>
+    <w:p>
+      <w:pPr>
+        <w:pStyle w:val="ListParagraph"/>
+        <w:numPr>
+          <w:ilvl w:val="0"/>
+          <w:numId w:val="23"/>
+        </w:numPr>
+      </w:pPr>
+      <w:r>
+        <w:t>1+1 = 2</w:t>
+      </w:r>
+    </w:p>
+    <w:p/>
+    <w:p/>
+    <w:p/>
+    <w:p/>
+    <w:p/>
+    <w:p/>
+    <w:p>
+      <w:pPr>
+        <w:pStyle w:val="Heading3"/>
+      </w:pPr>
+      <w:bookmarkStart w:id="4" w:name="_Toc193760516"/>
+      <w:r>
+        <w:lastRenderedPageBreak/>
+        <w:t>2. Low Coupling</w:t>
+      </w:r>
+      <w:bookmarkEnd w:id="4"/>
+    </w:p>
+    <w:p>
+      <w:pPr>
+        <w:ind w:left="360"/>
+      </w:pPr>
+      <w:r>
+        <w:rPr>
+          <w:noProof/>
+        </w:rPr>
+        <w:drawing>
+          <wp:inline distT="0" distB="0" distL="0" distR="0" wp14:anchorId="3EA1CF0E" wp14:editId="14B18A8F">
+            <wp:extent cx="5731510" cy="2479040"/>
+            <wp:effectExtent l="0" t="0" r="2540" b="0"/>
+            <wp:docPr id="2" name="Picture 2"/>
             <wp:cNvGraphicFramePr>
               <a:graphicFrameLocks xmlns:a="http://schemas.openxmlformats.org/drawingml/2006/main" noChangeAspect="1"/>
             </wp:cNvGraphicFramePr>
@@ -978,7 +976,7 @@
                   <pic:spPr>
                     <a:xfrm>
                       <a:off x="0" y="0"/>
-                      <a:ext cx="5731510" cy="3405505"/>
+                      <a:ext cx="5731510" cy="2479040"/>
                     </a:xfrm>
                     <a:prstGeom prst="rect">
                       <a:avLst/>
@@ -992,82 +990,18 @@
       </w:r>
     </w:p>
     <w:p>
-      <w:r>
-        <w:t>Ini contoh termasuk high coupling karena:</w:t>
-      </w:r>
-    </w:p>
-    <w:p>
-      <w:r>
-        <w:t>1. Manusia tidak dapat makan jenis makanan yang berbeda. Manusia hanya dapat memanggil makan lalu makan nasi.</w:t>
-      </w:r>
-    </w:p>
-    <w:p>
-      <w:r>
-        <w:t>2. Class Manusia terlalu ketergantungan terhadap Class MakanNasi. Misal manusia ingin menambahkan function lain maka Class MakanNasi juga harus ikut berubah.</w:t>
-      </w:r>
-    </w:p>
-    <w:p/>
-    <w:p>
-      <w:pPr>
-        <w:pStyle w:val="ListParagraph"/>
-        <w:numPr>
-          <w:ilvl w:val="0"/>
-          <w:numId w:val="23"/>
-        </w:numPr>
-      </w:pPr>
-      <w:r>
-        <w:t>Manusia mengakses MakanNasi = 1</w:t>
-      </w:r>
-    </w:p>
-    <w:p>
-      <w:pPr>
-        <w:pStyle w:val="ListParagraph"/>
-        <w:numPr>
-          <w:ilvl w:val="0"/>
-          <w:numId w:val="23"/>
-        </w:numPr>
-      </w:pPr>
-      <w:r>
-        <w:t>MakanHighCoupling mengakses Manusia = 1</w:t>
-      </w:r>
-    </w:p>
-    <w:p>
-      <w:pPr>
-        <w:pStyle w:val="ListParagraph"/>
-        <w:numPr>
-          <w:ilvl w:val="0"/>
-          <w:numId w:val="23"/>
-        </w:numPr>
-      </w:pPr>
-      <w:r>
-        <w:t>1+1 = 2</w:t>
-      </w:r>
-    </w:p>
-    <w:p/>
-    <w:p/>
-    <w:p/>
-    <w:p/>
-    <w:p/>
-    <w:p/>
-    <w:p>
       <w:pPr>
         <w:ind w:left="360"/>
       </w:pPr>
       <w:r>
-        <w:lastRenderedPageBreak/>
-        <w:t>2. Low Coupling</w:t>
-      </w:r>
-    </w:p>
-    <w:p>
-      <w:pPr>
-        <w:ind w:left="360"/>
-      </w:pPr>
-      <w:r>
+        <w:rPr>
+          <w:noProof/>
+        </w:rPr>
         <w:drawing>
-          <wp:inline distT="0" distB="0" distL="0" distR="0" wp14:anchorId="3EA1CF0E" wp14:editId="14B18A8F">
-            <wp:extent cx="5731510" cy="2479040"/>
+          <wp:inline distT="0" distB="0" distL="0" distR="0" wp14:anchorId="4229DFC6" wp14:editId="733199F4">
+            <wp:extent cx="5731510" cy="2884170"/>
             <wp:effectExtent l="0" t="0" r="2540" b="0"/>
-            <wp:docPr id="2" name="Picture 2"/>
+            <wp:docPr id="3" name="Picture 3"/>
             <wp:cNvGraphicFramePr>
               <a:graphicFrameLocks xmlns:a="http://schemas.openxmlformats.org/drawingml/2006/main" noChangeAspect="1"/>
             </wp:cNvGraphicFramePr>
@@ -1087,7 +1021,7 @@
                   <pic:spPr>
                     <a:xfrm>
                       <a:off x="0" y="0"/>
-                      <a:ext cx="5731510" cy="2479040"/>
+                      <a:ext cx="5731510" cy="2884170"/>
                     </a:xfrm>
                     <a:prstGeom prst="rect">
                       <a:avLst/>
@@ -1105,11 +1039,107 @@
         <w:ind w:left="360"/>
       </w:pPr>
       <w:r>
+        <w:t>Ini kasusnya sama seperti yang diatas</w:t>
+      </w:r>
+      <w:r>
+        <w:t xml:space="preserve"> namun kali ini termasuk low coupling, karena:</w:t>
+      </w:r>
+    </w:p>
+    <w:p>
+      <w:pPr>
+        <w:ind w:left="360"/>
+      </w:pPr>
+      <w:r>
+        <w:t>1. Menggunakan interface sehingga Class Manusia tidak bergantung terhadap Class MakanNasi</w:t>
+      </w:r>
+    </w:p>
+    <w:p>
+      <w:pPr>
+        <w:ind w:left="360"/>
+      </w:pPr>
+      <w:r>
+        <w:t>2. Class Manusia hanya bergantung pada Makanan, bukansecara langsung terhadap MakanNasi</w:t>
+      </w:r>
+    </w:p>
+    <w:p>
+      <w:pPr>
+        <w:ind w:left="360"/>
+      </w:pPr>
+    </w:p>
+    <w:p>
+      <w:pPr>
+        <w:pStyle w:val="ListParagraph"/>
+        <w:numPr>
+          <w:ilvl w:val="0"/>
+          <w:numId w:val="23"/>
+        </w:numPr>
+      </w:pPr>
+      <w:r>
+        <w:t>MakanNasi mengakses interface Makanan = 1</w:t>
+      </w:r>
+    </w:p>
+    <w:p>
+      <w:pPr>
+        <w:pStyle w:val="ListParagraph"/>
+        <w:numPr>
+          <w:ilvl w:val="0"/>
+          <w:numId w:val="23"/>
+        </w:numPr>
+      </w:pPr>
+      <w:r>
+        <w:t>Manusia mengakses interface Makanan = 1</w:t>
+      </w:r>
+    </w:p>
+    <w:p>
+      <w:pPr>
+        <w:pStyle w:val="ListParagraph"/>
+        <w:numPr>
+          <w:ilvl w:val="0"/>
+          <w:numId w:val="23"/>
+        </w:numPr>
+      </w:pPr>
+      <w:r>
+        <w:t>MakanLowCoupling mengakses Manusia = 1</w:t>
+      </w:r>
+    </w:p>
+    <w:p>
+      <w:pPr>
+        <w:pStyle w:val="ListParagraph"/>
+        <w:numPr>
+          <w:ilvl w:val="0"/>
+          <w:numId w:val="23"/>
+        </w:numPr>
+      </w:pPr>
+      <w:r>
+        <w:t>1+1+1=3</w:t>
+      </w:r>
+    </w:p>
+    <w:p/>
+    <w:p/>
+    <w:p/>
+    <w:p/>
+    <w:p>
+      <w:pPr>
+        <w:pStyle w:val="Heading2"/>
+      </w:pPr>
+      <w:bookmarkStart w:id="5" w:name="_Toc193760517"/>
+      <w:r>
+        <w:lastRenderedPageBreak/>
+        <w:t>2. Lack of Cohesion in Methods</w:t>
+      </w:r>
+      <w:bookmarkEnd w:id="5"/>
+    </w:p>
+    <w:p/>
+    <w:p>
+      <w:r>
+        <w:rPr>
+          <w:noProof/>
+        </w:rPr>
         <w:drawing>
-          <wp:inline distT="0" distB="0" distL="0" distR="0" wp14:anchorId="4229DFC6" wp14:editId="733199F4">
-            <wp:extent cx="5731510" cy="2884170"/>
-            <wp:effectExtent l="0" t="0" r="2540" b="0"/>
-            <wp:docPr id="3" name="Picture 3"/>
+          <wp:inline distT="0" distB="0" distL="0" distR="0" wp14:anchorId="1B9ACBD8" wp14:editId="785DB7EB">
+            <wp:extent cx="5731510" cy="3308985"/>
+            <wp:effectExtent l="0" t="0" r="2540" b="5715"/>
+            <wp:docPr id="4" name="Picture 4"/>
             <wp:cNvGraphicFramePr>
               <a:graphicFrameLocks xmlns:a="http://schemas.openxmlformats.org/drawingml/2006/main" noChangeAspect="1"/>
             </wp:cNvGraphicFramePr>
@@ -1129,139 +1159,6 @@
                   <pic:spPr>
                     <a:xfrm>
                       <a:off x="0" y="0"/>
-                      <a:ext cx="5731510" cy="2884170"/>
-                    </a:xfrm>
-                    <a:prstGeom prst="rect">
-                      <a:avLst/>
-                    </a:prstGeom>
-                  </pic:spPr>
-                </pic:pic>
-              </a:graphicData>
-            </a:graphic>
-          </wp:inline>
-        </w:drawing>
-      </w:r>
-    </w:p>
-    <w:p>
-      <w:pPr>
-        <w:ind w:left="360"/>
-      </w:pPr>
-      <w:r>
-        <w:t>Ini kasusnya sama seperti yang diatas</w:t>
-      </w:r>
-      <w:r>
-        <w:t xml:space="preserve"> namun kali ini termasuk low coupling, karena:</w:t>
-      </w:r>
-    </w:p>
-    <w:p>
-      <w:pPr>
-        <w:ind w:left="360"/>
-      </w:pPr>
-      <w:r>
-        <w:t>1. Menggunakan interface sehingga Class Manusia tidak bergantung terhadap Class MakanNasi</w:t>
-      </w:r>
-    </w:p>
-    <w:p>
-      <w:pPr>
-        <w:ind w:left="360"/>
-      </w:pPr>
-      <w:r>
-        <w:t>2. Class Manusia hanya bergantung pada Makanan, bukansecara langsung terhadap MakanNasi</w:t>
-      </w:r>
-    </w:p>
-    <w:p>
-      <w:pPr>
-        <w:ind w:left="360"/>
-      </w:pPr>
-    </w:p>
-    <w:p>
-      <w:pPr>
-        <w:pStyle w:val="ListParagraph"/>
-        <w:numPr>
-          <w:ilvl w:val="0"/>
-          <w:numId w:val="23"/>
-        </w:numPr>
-      </w:pPr>
-      <w:r>
-        <w:t>MakanNasi mengakses interface Makanan = 1</w:t>
-      </w:r>
-    </w:p>
-    <w:p>
-      <w:pPr>
-        <w:pStyle w:val="ListParagraph"/>
-        <w:numPr>
-          <w:ilvl w:val="0"/>
-          <w:numId w:val="23"/>
-        </w:numPr>
-      </w:pPr>
-      <w:r>
-        <w:t>Manusia mengakses interface Makanan = 1</w:t>
-      </w:r>
-    </w:p>
-    <w:p>
-      <w:pPr>
-        <w:pStyle w:val="ListParagraph"/>
-        <w:numPr>
-          <w:ilvl w:val="0"/>
-          <w:numId w:val="23"/>
-        </w:numPr>
-      </w:pPr>
-      <w:r>
-        <w:t>MakanLowCoupling mengakses Manusia = 1</w:t>
-      </w:r>
-    </w:p>
-    <w:p>
-      <w:pPr>
-        <w:pStyle w:val="ListParagraph"/>
-        <w:numPr>
-          <w:ilvl w:val="0"/>
-          <w:numId w:val="23"/>
-        </w:numPr>
-      </w:pPr>
-      <w:r>
-        <w:t>1+1+1=3</w:t>
-      </w:r>
-    </w:p>
-    <w:p/>
-    <w:p/>
-    <w:p/>
-    <w:p/>
-    <w:p>
-      <w:pPr>
-        <w:pStyle w:val="Heading2"/>
-      </w:pPr>
-      <w:r>
-        <w:lastRenderedPageBreak/>
-        <w:t>2. Lack of Cohesion in Methods</w:t>
-      </w:r>
-    </w:p>
-    <w:p/>
-    <w:p>
-      <w:r>
-        <w:drawing>
-          <wp:inline distT="0" distB="0" distL="0" distR="0" wp14:anchorId="1B9ACBD8" wp14:editId="785DB7EB">
-            <wp:extent cx="5731510" cy="3308985"/>
-            <wp:effectExtent l="0" t="0" r="2540" b="5715"/>
-            <wp:docPr id="4" name="Picture 4"/>
-            <wp:cNvGraphicFramePr>
-              <a:graphicFrameLocks xmlns:a="http://schemas.openxmlformats.org/drawingml/2006/main" noChangeAspect="1"/>
-            </wp:cNvGraphicFramePr>
-            <a:graphic xmlns:a="http://schemas.openxmlformats.org/drawingml/2006/main">
-              <a:graphicData uri="http://schemas.openxmlformats.org/drawingml/2006/picture">
-                <pic:pic xmlns:pic="http://schemas.openxmlformats.org/drawingml/2006/picture">
-                  <pic:nvPicPr>
-                    <pic:cNvPr id="1" name=""/>
-                    <pic:cNvPicPr/>
-                  </pic:nvPicPr>
-                  <pic:blipFill>
-                    <a:blip r:embed="rId11"/>
-                    <a:stretch>
-                      <a:fillRect/>
-                    </a:stretch>
-                  </pic:blipFill>
-                  <pic:spPr>
-                    <a:xfrm>
-                      <a:off x="0" y="0"/>
                       <a:ext cx="5731510" cy="3308985"/>
                     </a:xfrm>
                     <a:prstGeom prst="rect">
@@ -1275,6 +1172,9 @@
         </w:drawing>
       </w:r>
       <w:r>
+        <w:rPr>
+          <w:noProof/>
+        </w:rPr>
         <w:drawing>
           <wp:inline distT="0" distB="0" distL="0" distR="0" wp14:anchorId="476E1E8C" wp14:editId="770592FE">
             <wp:extent cx="5731510" cy="1833880"/>
@@ -1291,7 +1191,7 @@
                     <pic:cNvPicPr/>
                   </pic:nvPicPr>
                   <pic:blipFill>
-                    <a:blip r:embed="rId12"/>
+                    <a:blip r:embed="rId11"/>
                     <a:stretch>
                       <a:fillRect/>
                     </a:stretch>

</xml_diff>